<commit_message>
practical 1 of unit 2 is completed
</commit_message>
<xml_diff>
--- a/Lab_Manual_AJP_Yash_Lathiya.docx
+++ b/Lab_Manual_AJP_Yash_Lathiya.docx
@@ -268,7 +268,7 @@
             <v:stroke joinstyle="miter"/>
             <v:path gradientshapeok="t" o:connecttype="rect"/>
           </v:shapetype>
-          <v:shape id="_x0000_s2050" type="#_x0000_t202" style="position:absolute;margin-left:47.55pt;margin-top:13.6pt;width:509.9pt;height:66.5pt;z-index:-251655168;mso-wrap-distance-left:0;mso-wrap-distance-right:0;mso-position-horizontal-relative:page" fillcolor="#d8d8d8" stroked="f">
+          <v:shape id="_x0000_s2050" type="#_x0000_t202" style="position:absolute;margin-left:47.55pt;margin-top:13.6pt;width:509.9pt;height:66.5pt;z-index:-251658752;mso-wrap-distance-left:0;mso-wrap-distance-right:0;mso-position-horizontal-relative:page" fillcolor="#d8d8d8" stroked="f">
             <v:textbox inset="0,0,0,0">
               <w:txbxContent>
                 <w:p>
@@ -1007,12 +1007,21 @@
               <w:pStyle w:val="TableParagraph"/>
               <w:spacing w:before="3" w:line="237" w:lineRule="auto"/>
               <w:ind w:left="136" w:right="125"/>
+              <w:jc w:val="center"/>
               <w:rPr>
                 <w:b/>
-                <w:sz w:val="26"/>
-                <w:szCs w:val="26"/>
+                <w:sz w:val="24"/>
+                <w:szCs w:val="24"/>
               </w:rPr>
             </w:pPr>
+            <w:r>
+              <w:rPr>
+                <w:b/>
+                <w:sz w:val="24"/>
+                <w:szCs w:val="24"/>
+              </w:rPr>
+              <w:t>31/01/2023</w:t>
+            </w:r>
           </w:p>
         </w:tc>
         <w:tc>
@@ -1167,11 +1176,21 @@
           <w:p>
             <w:pPr>
               <w:pStyle w:val="TableParagraph"/>
-              <w:rPr>
-                <w:sz w:val="26"/>
-                <w:szCs w:val="26"/>
+              <w:jc w:val="center"/>
+              <w:rPr>
+                <w:b/>
+                <w:sz w:val="24"/>
+                <w:szCs w:val="24"/>
               </w:rPr>
             </w:pPr>
+            <w:r>
+              <w:rPr>
+                <w:b/>
+                <w:sz w:val="24"/>
+                <w:szCs w:val="24"/>
+              </w:rPr>
+              <w:t>31/01/2023</w:t>
+            </w:r>
           </w:p>
         </w:tc>
         <w:tc>
@@ -1393,11 +1412,21 @@
           <w:p>
             <w:pPr>
               <w:pStyle w:val="TableParagraph"/>
-              <w:rPr>
-                <w:sz w:val="26"/>
-                <w:szCs w:val="26"/>
+              <w:jc w:val="center"/>
+              <w:rPr>
+                <w:b/>
+                <w:sz w:val="24"/>
+                <w:szCs w:val="24"/>
               </w:rPr>
             </w:pPr>
+            <w:r>
+              <w:rPr>
+                <w:b/>
+                <w:sz w:val="24"/>
+                <w:szCs w:val="24"/>
+              </w:rPr>
+              <w:t>07/02/2023</w:t>
+            </w:r>
           </w:p>
         </w:tc>
         <w:tc>
@@ -1509,11 +1538,21 @@
           <w:p>
             <w:pPr>
               <w:pStyle w:val="TableParagraph"/>
-              <w:rPr>
-                <w:sz w:val="26"/>
-                <w:szCs w:val="26"/>
+              <w:jc w:val="center"/>
+              <w:rPr>
+                <w:b/>
+                <w:sz w:val="24"/>
+                <w:szCs w:val="24"/>
               </w:rPr>
             </w:pPr>
+            <w:r>
+              <w:rPr>
+                <w:b/>
+                <w:sz w:val="24"/>
+                <w:szCs w:val="24"/>
+              </w:rPr>
+              <w:t>07/02/2023</w:t>
+            </w:r>
           </w:p>
         </w:tc>
         <w:tc>
@@ -1633,11 +1672,21 @@
           <w:p>
             <w:pPr>
               <w:pStyle w:val="TableParagraph"/>
-              <w:rPr>
-                <w:sz w:val="26"/>
-                <w:szCs w:val="26"/>
+              <w:jc w:val="center"/>
+              <w:rPr>
+                <w:b/>
+                <w:sz w:val="24"/>
+                <w:szCs w:val="24"/>
               </w:rPr>
             </w:pPr>
+            <w:r>
+              <w:rPr>
+                <w:b/>
+                <w:sz w:val="24"/>
+                <w:szCs w:val="24"/>
+              </w:rPr>
+              <w:t>14/02/2023</w:t>
+            </w:r>
           </w:p>
         </w:tc>
         <w:tc>
@@ -1747,11 +1796,21 @@
           <w:p>
             <w:pPr>
               <w:pStyle w:val="TableParagraph"/>
-              <w:rPr>
-                <w:sz w:val="26"/>
-                <w:szCs w:val="26"/>
+              <w:jc w:val="center"/>
+              <w:rPr>
+                <w:b/>
+                <w:sz w:val="24"/>
+                <w:szCs w:val="24"/>
               </w:rPr>
             </w:pPr>
+            <w:r>
+              <w:rPr>
+                <w:b/>
+                <w:sz w:val="24"/>
+                <w:szCs w:val="24"/>
+              </w:rPr>
+              <w:t>14/02/2023</w:t>
+            </w:r>
           </w:p>
         </w:tc>
         <w:tc>
@@ -1855,11 +1914,21 @@
           <w:p>
             <w:pPr>
               <w:pStyle w:val="TableParagraph"/>
-              <w:rPr>
-                <w:sz w:val="26"/>
-                <w:szCs w:val="26"/>
+              <w:jc w:val="center"/>
+              <w:rPr>
+                <w:b/>
+                <w:sz w:val="24"/>
+                <w:szCs w:val="24"/>
               </w:rPr>
             </w:pPr>
+            <w:r>
+              <w:rPr>
+                <w:b/>
+                <w:sz w:val="24"/>
+                <w:szCs w:val="24"/>
+              </w:rPr>
+              <w:t>21/02/2023</w:t>
+            </w:r>
           </w:p>
         </w:tc>
         <w:tc>
@@ -1933,14 +2002,7 @@
                 <w:sz w:val="26"/>
                 <w:szCs w:val="26"/>
               </w:rPr>
-              <w:t>W</w:t>
-            </w:r>
-            <w:r>
-              <w:rPr>
-                <w:sz w:val="26"/>
-                <w:szCs w:val="26"/>
-              </w:rPr>
-              <w:t>rite a java program to call a stored procedure using Callable Statement Interface.</w:t>
+              <w:t>Write a java program to call a stored procedure using Callable Statement Interface.</w:t>
             </w:r>
           </w:p>
         </w:tc>
@@ -1970,11 +2032,21 @@
           <w:p>
             <w:pPr>
               <w:pStyle w:val="TableParagraph"/>
-              <w:rPr>
-                <w:sz w:val="26"/>
-                <w:szCs w:val="26"/>
+              <w:jc w:val="center"/>
+              <w:rPr>
+                <w:b/>
+                <w:sz w:val="24"/>
+                <w:szCs w:val="24"/>
               </w:rPr>
             </w:pPr>
+            <w:r>
+              <w:rPr>
+                <w:b/>
+                <w:sz w:val="24"/>
+                <w:szCs w:val="24"/>
+              </w:rPr>
+              <w:t>21/02/2023</w:t>
+            </w:r>
           </w:p>
         </w:tc>
         <w:tc>
@@ -2078,11 +2150,21 @@
           <w:p>
             <w:pPr>
               <w:pStyle w:val="TableParagraph"/>
-              <w:rPr>
-                <w:sz w:val="26"/>
-                <w:szCs w:val="26"/>
+              <w:jc w:val="center"/>
+              <w:rPr>
+                <w:b/>
+                <w:sz w:val="24"/>
+                <w:szCs w:val="24"/>
               </w:rPr>
             </w:pPr>
+            <w:r>
+              <w:rPr>
+                <w:b/>
+                <w:sz w:val="24"/>
+                <w:szCs w:val="24"/>
+              </w:rPr>
+              <w:t>28/02/2023</w:t>
+            </w:r>
           </w:p>
         </w:tc>
         <w:tc>
@@ -2157,14 +2239,7 @@
                 <w:sz w:val="26"/>
                 <w:szCs w:val="26"/>
               </w:rPr>
-              <w:t>Write a Servlet application to count the total number of visits on your website</w:t>
-            </w:r>
-            <w:r>
-              <w:rPr>
-                <w:sz w:val="26"/>
-                <w:szCs w:val="26"/>
-              </w:rPr>
-              <w:t>.</w:t>
+              <w:t>Write a Servlet application to count the total number of visits on your website.</w:t>
             </w:r>
           </w:p>
         </w:tc>
@@ -2194,11 +2269,21 @@
           <w:p>
             <w:pPr>
               <w:pStyle w:val="TableParagraph"/>
-              <w:rPr>
-                <w:sz w:val="26"/>
-                <w:szCs w:val="26"/>
+              <w:jc w:val="center"/>
+              <w:rPr>
+                <w:b/>
+                <w:sz w:val="24"/>
+                <w:szCs w:val="24"/>
               </w:rPr>
             </w:pPr>
+            <w:r>
+              <w:rPr>
+                <w:b/>
+                <w:sz w:val="24"/>
+                <w:szCs w:val="24"/>
+              </w:rPr>
+              <w:t>28/02/2023</w:t>
+            </w:r>
           </w:p>
         </w:tc>
         <w:tc>
@@ -2302,11 +2387,21 @@
           <w:p>
             <w:pPr>
               <w:pStyle w:val="TableParagraph"/>
-              <w:rPr>
-                <w:sz w:val="26"/>
-                <w:szCs w:val="26"/>
+              <w:jc w:val="center"/>
+              <w:rPr>
+                <w:b/>
+                <w:sz w:val="24"/>
+                <w:szCs w:val="24"/>
               </w:rPr>
             </w:pPr>
+            <w:r>
+              <w:rPr>
+                <w:b/>
+                <w:sz w:val="24"/>
+                <w:szCs w:val="24"/>
+              </w:rPr>
+              <w:t>28/02/2023</w:t>
+            </w:r>
           </w:p>
         </w:tc>
         <w:tc>
@@ -2440,11 +2535,21 @@
           <w:p>
             <w:pPr>
               <w:pStyle w:val="TableParagraph"/>
-              <w:rPr>
-                <w:sz w:val="26"/>
-                <w:szCs w:val="26"/>
+              <w:jc w:val="center"/>
+              <w:rPr>
+                <w:b/>
+                <w:sz w:val="24"/>
+                <w:szCs w:val="24"/>
               </w:rPr>
             </w:pPr>
+            <w:r>
+              <w:rPr>
+                <w:b/>
+                <w:sz w:val="24"/>
+                <w:szCs w:val="24"/>
+              </w:rPr>
+              <w:t>07/03/2023</w:t>
+            </w:r>
           </w:p>
         </w:tc>
         <w:tc>
@@ -2548,11 +2653,21 @@
           <w:p>
             <w:pPr>
               <w:pStyle w:val="TableParagraph"/>
-              <w:rPr>
-                <w:sz w:val="26"/>
-                <w:szCs w:val="26"/>
+              <w:jc w:val="center"/>
+              <w:rPr>
+                <w:b/>
+                <w:sz w:val="24"/>
+                <w:szCs w:val="24"/>
               </w:rPr>
             </w:pPr>
+            <w:r>
+              <w:rPr>
+                <w:b/>
+                <w:sz w:val="24"/>
+                <w:szCs w:val="24"/>
+              </w:rPr>
+              <w:t>07/03/2023</w:t>
+            </w:r>
           </w:p>
         </w:tc>
         <w:tc>
@@ -2626,14 +2741,7 @@
                 <w:sz w:val="26"/>
                 <w:szCs w:val="26"/>
               </w:rPr>
-              <w:t>To develop a web application using servlet event handling and filters</w:t>
-            </w:r>
-            <w:r>
-              <w:rPr>
-                <w:sz w:val="26"/>
-                <w:szCs w:val="26"/>
-              </w:rPr>
-              <w:t>.</w:t>
+              <w:t>To develop a web application using servlet event handling and filters.</w:t>
             </w:r>
           </w:p>
         </w:tc>
@@ -2663,11 +2771,21 @@
           <w:p>
             <w:pPr>
               <w:pStyle w:val="TableParagraph"/>
-              <w:rPr>
-                <w:sz w:val="26"/>
-                <w:szCs w:val="26"/>
+              <w:jc w:val="center"/>
+              <w:rPr>
+                <w:b/>
+                <w:sz w:val="24"/>
+                <w:szCs w:val="24"/>
               </w:rPr>
             </w:pPr>
+            <w:r>
+              <w:rPr>
+                <w:b/>
+                <w:sz w:val="24"/>
+                <w:szCs w:val="24"/>
+              </w:rPr>
+              <w:t>14/03/2023</w:t>
+            </w:r>
           </w:p>
         </w:tc>
         <w:tc>
@@ -2804,11 +2922,21 @@
           <w:p>
             <w:pPr>
               <w:pStyle w:val="TableParagraph"/>
-              <w:rPr>
-                <w:sz w:val="26"/>
-                <w:szCs w:val="26"/>
+              <w:jc w:val="center"/>
+              <w:rPr>
+                <w:b/>
+                <w:sz w:val="24"/>
+                <w:szCs w:val="24"/>
               </w:rPr>
             </w:pPr>
+            <w:r>
+              <w:rPr>
+                <w:b/>
+                <w:sz w:val="24"/>
+                <w:szCs w:val="24"/>
+              </w:rPr>
+              <w:t>14/03/2023</w:t>
+            </w:r>
           </w:p>
         </w:tc>
         <w:tc>
@@ -2925,35 +3053,7 @@
                 <w:sz w:val="26"/>
                 <w:szCs w:val="26"/>
               </w:rPr>
-              <w:t xml:space="preserve">Where, “register.html‟ has one UI-form, which collects user’s details </w:t>
-            </w:r>
-            <w:r>
-              <w:rPr>
-                <w:sz w:val="26"/>
-                <w:szCs w:val="26"/>
-              </w:rPr>
-              <w:t>like full</w:t>
-            </w:r>
-            <w:r>
-              <w:rPr>
-                <w:sz w:val="26"/>
-                <w:szCs w:val="26"/>
-              </w:rPr>
-              <w:t xml:space="preserve"> name, age, mobile number, email </w:t>
-            </w:r>
-            <w:r>
-              <w:rPr>
-                <w:sz w:val="26"/>
-                <w:szCs w:val="26"/>
-              </w:rPr>
-              <w:t>address, password</w:t>
-            </w:r>
-            <w:r>
-              <w:rPr>
-                <w:sz w:val="26"/>
-                <w:szCs w:val="26"/>
-              </w:rPr>
-              <w:t xml:space="preserve"> and confirm password. This register.html page will submit data to servlet named as “RegisterServlet.java”. </w:t>
+              <w:t xml:space="preserve">Where, “register.html‟ has one UI-form, which collects user’s details like full name, age, mobile number, email address, password and confirm password. This register.html page will submit data to servlet named as “RegisterServlet.java”. </w:t>
             </w:r>
             <w:proofErr w:type="spellStart"/>
             <w:r>
@@ -2969,21 +3069,7 @@
                 <w:sz w:val="26"/>
                 <w:szCs w:val="26"/>
               </w:rPr>
-              <w:t xml:space="preserve"> will insert </w:t>
-            </w:r>
-            <w:r>
-              <w:rPr>
-                <w:sz w:val="26"/>
-                <w:szCs w:val="26"/>
-              </w:rPr>
-              <w:t>user’s</w:t>
-            </w:r>
-            <w:r>
-              <w:rPr>
-                <w:sz w:val="26"/>
-                <w:szCs w:val="26"/>
-              </w:rPr>
-              <w:t xml:space="preserve"> details to database and on successful insertion, it will redirect user tologin.html with appropriate message otherwise show appropriate error message. </w:t>
+              <w:t xml:space="preserve"> will insert user’s details to database and on successful insertion, it will redirect user tologin.html with appropriate message otherwise show appropriate error message. </w:t>
             </w:r>
           </w:p>
           <w:p>
@@ -3014,21 +3100,7 @@
                 <w:sz w:val="26"/>
                 <w:szCs w:val="26"/>
               </w:rPr>
-              <w:t>“login.html” asks either mobile number OR email address and password details for login</w:t>
-            </w:r>
-            <w:r>
-              <w:rPr>
-                <w:sz w:val="26"/>
-                <w:szCs w:val="26"/>
-              </w:rPr>
-              <w:t>.</w:t>
-            </w:r>
-            <w:r>
-              <w:rPr>
-                <w:sz w:val="26"/>
-                <w:szCs w:val="26"/>
-              </w:rPr>
-              <w:t xml:space="preserve"> </w:t>
+              <w:t xml:space="preserve">“login.html” asks either mobile number OR email address and password details for login. </w:t>
             </w:r>
           </w:p>
           <w:p>
@@ -3272,11 +3344,21 @@
           <w:p>
             <w:pPr>
               <w:pStyle w:val="TableParagraph"/>
-              <w:rPr>
-                <w:sz w:val="26"/>
-                <w:szCs w:val="26"/>
+              <w:jc w:val="center"/>
+              <w:rPr>
+                <w:b/>
+                <w:sz w:val="24"/>
+                <w:szCs w:val="24"/>
               </w:rPr>
             </w:pPr>
+            <w:r>
+              <w:rPr>
+                <w:b/>
+                <w:sz w:val="24"/>
+                <w:szCs w:val="24"/>
+              </w:rPr>
+              <w:t>21/03/2023</w:t>
+            </w:r>
           </w:p>
         </w:tc>
         <w:tc>
@@ -3380,11 +3462,21 @@
           <w:p>
             <w:pPr>
               <w:pStyle w:val="TableParagraph"/>
-              <w:rPr>
-                <w:sz w:val="26"/>
-                <w:szCs w:val="26"/>
+              <w:jc w:val="center"/>
+              <w:rPr>
+                <w:b/>
+                <w:sz w:val="24"/>
+                <w:szCs w:val="24"/>
               </w:rPr>
             </w:pPr>
+            <w:r>
+              <w:rPr>
+                <w:b/>
+                <w:sz w:val="24"/>
+                <w:szCs w:val="24"/>
+              </w:rPr>
+              <w:t>21/03/2023</w:t>
+            </w:r>
           </w:p>
         </w:tc>
         <w:tc>
@@ -3488,11 +3580,21 @@
           <w:p>
             <w:pPr>
               <w:pStyle w:val="TableParagraph"/>
-              <w:rPr>
-                <w:sz w:val="26"/>
-                <w:szCs w:val="26"/>
+              <w:jc w:val="center"/>
+              <w:rPr>
+                <w:b/>
+                <w:sz w:val="24"/>
+                <w:szCs w:val="24"/>
               </w:rPr>
             </w:pPr>
+            <w:r>
+              <w:rPr>
+                <w:b/>
+                <w:sz w:val="24"/>
+                <w:szCs w:val="24"/>
+              </w:rPr>
+              <w:t>28/03/2023</w:t>
+            </w:r>
           </w:p>
         </w:tc>
         <w:tc>
@@ -3566,14 +3668,7 @@
                 <w:sz w:val="26"/>
                 <w:szCs w:val="26"/>
               </w:rPr>
-              <w:t>Write a program that demonstrates the use of JSF Event Handling and Database Access</w:t>
-            </w:r>
-            <w:r>
-              <w:rPr>
-                <w:sz w:val="26"/>
-                <w:szCs w:val="26"/>
-              </w:rPr>
-              <w:t>.</w:t>
+              <w:t>Write a program that demonstrates the use of JSF Event Handling and Database Access.</w:t>
             </w:r>
           </w:p>
         </w:tc>
@@ -3603,11 +3698,21 @@
           <w:p>
             <w:pPr>
               <w:pStyle w:val="TableParagraph"/>
-              <w:rPr>
-                <w:sz w:val="26"/>
-                <w:szCs w:val="26"/>
+              <w:jc w:val="center"/>
+              <w:rPr>
+                <w:b/>
+                <w:sz w:val="24"/>
+                <w:szCs w:val="24"/>
               </w:rPr>
             </w:pPr>
+            <w:r>
+              <w:rPr>
+                <w:b/>
+                <w:sz w:val="24"/>
+                <w:szCs w:val="24"/>
+              </w:rPr>
+              <w:t>04/04/2023</w:t>
+            </w:r>
           </w:p>
         </w:tc>
         <w:tc>
@@ -3859,11 +3964,21 @@
           <w:p>
             <w:pPr>
               <w:pStyle w:val="TableParagraph"/>
-              <w:rPr>
-                <w:sz w:val="26"/>
-                <w:szCs w:val="26"/>
+              <w:jc w:val="center"/>
+              <w:rPr>
+                <w:b/>
+                <w:sz w:val="24"/>
+                <w:szCs w:val="24"/>
               </w:rPr>
             </w:pPr>
+            <w:r>
+              <w:rPr>
+                <w:b/>
+                <w:sz w:val="24"/>
+                <w:szCs w:val="24"/>
+              </w:rPr>
+              <w:t>11/04/2023</w:t>
+            </w:r>
           </w:p>
         </w:tc>
         <w:tc>
@@ -3950,21 +4065,7 @@
                 <w:sz w:val="26"/>
                 <w:szCs w:val="26"/>
               </w:rPr>
-              <w:t xml:space="preserve"> program to perform following operations using HQL (</w:t>
-            </w:r>
-            <w:r>
-              <w:rPr>
-                <w:sz w:val="26"/>
-                <w:szCs w:val="26"/>
-              </w:rPr>
-              <w:t>consider above</w:t>
-            </w:r>
-            <w:r>
-              <w:rPr>
-                <w:sz w:val="26"/>
-                <w:szCs w:val="26"/>
-              </w:rPr>
-              <w:t xml:space="preserve"> class and table) </w:t>
+              <w:t xml:space="preserve"> program to perform following operations using HQL (consider above class and table) </w:t>
             </w:r>
           </w:p>
           <w:p>
@@ -4064,11 +4165,21 @@
           <w:p>
             <w:pPr>
               <w:pStyle w:val="TableParagraph"/>
-              <w:rPr>
-                <w:sz w:val="26"/>
-                <w:szCs w:val="26"/>
+              <w:jc w:val="center"/>
+              <w:rPr>
+                <w:b/>
+                <w:sz w:val="24"/>
+                <w:szCs w:val="24"/>
               </w:rPr>
             </w:pPr>
+            <w:r>
+              <w:rPr>
+                <w:b/>
+                <w:sz w:val="24"/>
+                <w:szCs w:val="24"/>
+              </w:rPr>
+              <w:t>02/05/2023</w:t>
+            </w:r>
           </w:p>
         </w:tc>
         <w:tc>
@@ -4201,11 +4312,21 @@
           <w:p>
             <w:pPr>
               <w:pStyle w:val="TableParagraph"/>
-              <w:rPr>
-                <w:sz w:val="26"/>
-                <w:szCs w:val="26"/>
+              <w:jc w:val="center"/>
+              <w:rPr>
+                <w:b/>
+                <w:sz w:val="24"/>
+                <w:szCs w:val="24"/>
               </w:rPr>
             </w:pPr>
+            <w:r>
+              <w:rPr>
+                <w:b/>
+                <w:sz w:val="24"/>
+                <w:szCs w:val="24"/>
+              </w:rPr>
+              <w:t>09/05/2023</w:t>
+            </w:r>
           </w:p>
         </w:tc>
         <w:tc>
@@ -5339,8 +5460,9 @@
           <w:sz w:val="26"/>
           <w:szCs w:val="26"/>
         </w:rPr>
-        <w:t xml:space="preserve">Write a java program (client) which accepts integer from user, send it to the server, server sorts all the numbers and returns the sorted numbers to the clients. Example: Client enters and sends following number </w:t>
-      </w:r>
+        <w:t>Write a java program (client) which accepts integer from user, send it to the server, server sorts all the numbers and returns the sorted numbers to the clients. Example: Client enters and sends following number =&gt;10, 25, 4, 29, and 15, exit. Output on client program should be =</w:t>
+      </w:r>
+      <w:proofErr w:type="gramStart"/>
       <w:r>
         <w:rPr>
           <w:b/>
@@ -5348,44 +5470,7 @@
           <w:sz w:val="26"/>
           <w:szCs w:val="26"/>
         </w:rPr>
-        <w:t>=&gt;</w:t>
-      </w:r>
-      <w:r>
-        <w:rPr>
-          <w:b/>
-          <w:bCs/>
-          <w:sz w:val="26"/>
-          <w:szCs w:val="26"/>
-        </w:rPr>
-        <w:t xml:space="preserve">10, 25, 4, 29, and 15, exit. Output on client program should be </w:t>
-      </w:r>
-      <w:r>
-        <w:rPr>
-          <w:b/>
-          <w:bCs/>
-          <w:sz w:val="26"/>
-          <w:szCs w:val="26"/>
-        </w:rPr>
-        <w:t>=</w:t>
-      </w:r>
-      <w:proofErr w:type="gramStart"/>
-      <w:r>
-        <w:rPr>
-          <w:b/>
-          <w:bCs/>
-          <w:sz w:val="26"/>
-          <w:szCs w:val="26"/>
-        </w:rPr>
-        <w:t xml:space="preserve">&gt; </w:t>
-      </w:r>
-      <w:r>
-        <w:rPr>
-          <w:b/>
-          <w:bCs/>
-          <w:sz w:val="26"/>
-          <w:szCs w:val="26"/>
-        </w:rPr>
-        <w:t xml:space="preserve"> 4</w:t>
+        <w:t>&gt;  4</w:t>
       </w:r>
       <w:proofErr w:type="gramEnd"/>
       <w:r>
@@ -10245,17 +10330,7 @@
           <w:sz w:val="26"/>
           <w:szCs w:val="26"/>
         </w:rPr>
-        <w:t>Write a java program(s) to implement simple chat application</w:t>
-      </w:r>
-      <w:r>
-        <w:rPr>
-          <w:b/>
-          <w:bCs/>
-          <w:color w:val="000000" w:themeColor="text1"/>
-          <w:sz w:val="26"/>
-          <w:szCs w:val="26"/>
-        </w:rPr>
-        <w:t>.</w:t>
+        <w:t>Write a java program(s) to implement simple chat application.</w:t>
       </w:r>
     </w:p>
     <w:p>
@@ -21704,6 +21779,7 @@
     <w:rsid w:val="00323255"/>
     <w:rsid w:val="00337FC6"/>
     <w:rsid w:val="00870AD2"/>
+    <w:rsid w:val="008C648B"/>
     <w:rsid w:val="009D5254"/>
     <w:rsid w:val="00A12385"/>
     <w:rsid w:val="00D01BD3"/>

</xml_diff>

<commit_message>
Lab manual format is ready with all units
</commit_message>
<xml_diff>
--- a/Lab_Manual_AJP_Yash_Lathiya.docx
+++ b/Lab_Manual_AJP_Yash_Lathiya.docx
@@ -268,7 +268,7 @@
             <v:stroke joinstyle="miter"/>
             <v:path gradientshapeok="t" o:connecttype="rect"/>
           </v:shapetype>
-          <v:shape id="_x0000_s2050" type="#_x0000_t202" style="position:absolute;margin-left:47.55pt;margin-top:13.6pt;width:509.9pt;height:66.5pt;z-index:-251658752;mso-wrap-distance-left:0;mso-wrap-distance-right:0;mso-position-horizontal-relative:page" fillcolor="#d8d8d8" stroked="f">
+          <v:shape id="_x0000_s2050" type="#_x0000_t202" style="position:absolute;margin-left:47.55pt;margin-top:13.6pt;width:509.9pt;height:66.5pt;z-index:-251658240;mso-wrap-distance-left:0;mso-wrap-distance-right:0;mso-position-horizontal-relative:page" fillcolor="#d8d8d8" stroked="f">
             <v:textbox inset="0,0,0,0">
               <w:txbxContent>
                 <w:p>
@@ -14873,7 +14873,7 @@
           <w:sz w:val="34"/>
           <w:szCs w:val="34"/>
         </w:rPr>
-        <w:t xml:space="preserve"> :Java</w:t>
+        <w:t xml:space="preserve"> :</w:t>
       </w:r>
       <w:proofErr w:type="gramEnd"/>
       <w:r>
@@ -14896,6 +14896,17 @@
           <w:sz w:val="34"/>
           <w:szCs w:val="34"/>
         </w:rPr>
+        <w:t xml:space="preserve">Java </w:t>
+      </w:r>
+      <w:r>
+        <w:rPr>
+          <w:b/>
+          <w:bCs/>
+          <w:i/>
+          <w:iCs/>
+          <w:sz w:val="34"/>
+          <w:szCs w:val="34"/>
+        </w:rPr>
         <w:t>Database Connectivity</w:t>
       </w:r>
     </w:p>
@@ -16040,7 +16051,7 @@
           <w:szCs w:val="26"/>
         </w:rPr>
         <w:drawing>
-          <wp:anchor distT="0" distB="0" distL="114300" distR="114300" simplePos="0" relativeHeight="251658752" behindDoc="0" locked="0" layoutInCell="1" allowOverlap="1" wp14:anchorId="15FC7DAD" wp14:editId="57DABE05">
+          <wp:anchor distT="0" distB="0" distL="114300" distR="114300" simplePos="0" relativeHeight="251657216" behindDoc="0" locked="0" layoutInCell="1" allowOverlap="1" wp14:anchorId="15FC7DAD" wp14:editId="57DABE05">
             <wp:simplePos x="685800" y="1115291"/>
             <wp:positionH relativeFrom="column">
               <wp:align>left</wp:align>
@@ -17470,7 +17481,7 @@
           <w:sz w:val="26"/>
           <w:szCs w:val="26"/>
         </w:rPr>
-        <w:t xml:space="preserve">        } catch (SQLExce</w:t>
+        <w:t xml:space="preserve">        } catch (</w:t>
       </w:r>
       <w:proofErr w:type="spellStart"/>
       <w:r>
@@ -17479,7 +17490,7 @@
           <w:sz w:val="26"/>
           <w:szCs w:val="26"/>
         </w:rPr>
-        <w:t>ption</w:t>
+        <w:t>SQLException</w:t>
       </w:r>
       <w:proofErr w:type="spellEnd"/>
       <w:r>
@@ -19470,6 +19481,2280 @@
           </wp:inline>
         </w:drawing>
       </w:r>
+    </w:p>
+    <w:p>
+      <w:pPr>
+        <w:rPr>
+          <w:sz w:val="26"/>
+          <w:szCs w:val="26"/>
+          <w:lang w:val="en-IN"/>
+        </w:rPr>
+      </w:pPr>
+      <w:r>
+        <w:rPr>
+          <w:sz w:val="26"/>
+          <w:szCs w:val="26"/>
+          <w:lang w:val="en-IN"/>
+        </w:rPr>
+        <w:br w:type="page"/>
+      </w:r>
+    </w:p>
+    <w:p>
+      <w:pPr>
+        <w:rPr>
+          <w:sz w:val="26"/>
+          <w:szCs w:val="26"/>
+          <w:lang w:val="en-IN"/>
+        </w:rPr>
+      </w:pPr>
+    </w:p>
+    <w:p>
+      <w:pPr>
+        <w:jc w:val="center"/>
+        <w:rPr>
+          <w:rFonts w:ascii="Bahnschrift SemiLight SemiConde" w:hAnsi="Bahnschrift SemiLight SemiConde"/>
+          <w:sz w:val="26"/>
+          <w:szCs w:val="26"/>
+          <w:lang w:val="en-IN"/>
+        </w:rPr>
+      </w:pPr>
+      <w:r>
+        <w:rPr>
+          <w:b/>
+          <w:bCs/>
+          <w:i/>
+          <w:iCs/>
+          <w:sz w:val="34"/>
+          <w:szCs w:val="34"/>
+        </w:rPr>
+        <w:t xml:space="preserve">Unit </w:t>
+      </w:r>
+      <w:proofErr w:type="gramStart"/>
+      <w:r>
+        <w:rPr>
+          <w:b/>
+          <w:bCs/>
+          <w:i/>
+          <w:iCs/>
+          <w:sz w:val="34"/>
+          <w:szCs w:val="34"/>
+        </w:rPr>
+        <w:t>3</w:t>
+      </w:r>
+      <w:r>
+        <w:rPr>
+          <w:b/>
+          <w:bCs/>
+          <w:i/>
+          <w:iCs/>
+          <w:sz w:val="34"/>
+          <w:szCs w:val="34"/>
+        </w:rPr>
+        <w:t xml:space="preserve"> :</w:t>
+      </w:r>
+      <w:proofErr w:type="gramEnd"/>
+      <w:r>
+        <w:rPr>
+          <w:b/>
+          <w:bCs/>
+          <w:i/>
+          <w:iCs/>
+          <w:sz w:val="34"/>
+          <w:szCs w:val="34"/>
+        </w:rPr>
+        <w:t xml:space="preserve"> Servlet</w:t>
+      </w:r>
+    </w:p>
+    <w:p>
+      <w:pPr>
+        <w:jc w:val="both"/>
+        <w:rPr>
+          <w:rFonts w:ascii="Bahnschrift SemiLight SemiConde" w:hAnsi="Bahnschrift SemiLight SemiConde"/>
+          <w:sz w:val="26"/>
+          <w:szCs w:val="26"/>
+          <w:lang w:val="en-IN"/>
+        </w:rPr>
+      </w:pPr>
+    </w:p>
+    <w:p>
+      <w:pPr>
+        <w:jc w:val="both"/>
+        <w:rPr>
+          <w:b/>
+          <w:bCs/>
+          <w:sz w:val="26"/>
+          <w:szCs w:val="26"/>
+          <w:lang w:val="en-IN"/>
+        </w:rPr>
+      </w:pPr>
+      <w:r>
+        <w:rPr>
+          <w:b/>
+          <w:bCs/>
+          <w:sz w:val="26"/>
+          <w:szCs w:val="26"/>
+          <w:lang w:val="en-IN"/>
+        </w:rPr>
+        <w:t xml:space="preserve">Practical </w:t>
+      </w:r>
+      <w:r>
+        <w:rPr>
+          <w:b/>
+          <w:bCs/>
+          <w:sz w:val="26"/>
+          <w:szCs w:val="26"/>
+          <w:lang w:val="en-IN"/>
+        </w:rPr>
+        <w:t>3</w:t>
+      </w:r>
+      <w:r>
+        <w:rPr>
+          <w:b/>
+          <w:bCs/>
+          <w:sz w:val="26"/>
+          <w:szCs w:val="26"/>
+          <w:lang w:val="en-IN"/>
+        </w:rPr>
+        <w:t xml:space="preserve">.1 </w:t>
+      </w:r>
+    </w:p>
+    <w:p>
+      <w:pPr>
+        <w:rPr>
+          <w:b/>
+          <w:bCs/>
+          <w:sz w:val="26"/>
+          <w:szCs w:val="26"/>
+        </w:rPr>
+      </w:pPr>
+      <w:r>
+        <w:rPr>
+          <w:b/>
+          <w:bCs/>
+          <w:sz w:val="26"/>
+          <w:szCs w:val="26"/>
+        </w:rPr>
+        <w:t>Write a servlet application to print the current date and time.</w:t>
+      </w:r>
+    </w:p>
+    <w:p>
+      <w:pPr>
+        <w:rPr>
+          <w:b/>
+          <w:bCs/>
+          <w:sz w:val="26"/>
+          <w:szCs w:val="26"/>
+        </w:rPr>
+      </w:pPr>
+      <w:r>
+        <w:rPr>
+          <w:b/>
+          <w:bCs/>
+          <w:sz w:val="26"/>
+          <w:szCs w:val="26"/>
+        </w:rPr>
+        <w:br w:type="page"/>
+      </w:r>
+    </w:p>
+    <w:p>
+      <w:pPr>
+        <w:rPr>
+          <w:b/>
+          <w:bCs/>
+          <w:sz w:val="26"/>
+          <w:szCs w:val="26"/>
+        </w:rPr>
+      </w:pPr>
+    </w:p>
+    <w:p>
+      <w:pPr>
+        <w:rPr>
+          <w:b/>
+          <w:bCs/>
+          <w:sz w:val="26"/>
+          <w:szCs w:val="26"/>
+        </w:rPr>
+      </w:pPr>
+      <w:r>
+        <w:rPr>
+          <w:b/>
+          <w:bCs/>
+          <w:sz w:val="26"/>
+          <w:szCs w:val="26"/>
+        </w:rPr>
+        <w:t>Practical 3.2</w:t>
+      </w:r>
+    </w:p>
+    <w:p>
+      <w:pPr>
+        <w:rPr>
+          <w:b/>
+          <w:bCs/>
+          <w:sz w:val="26"/>
+          <w:szCs w:val="26"/>
+        </w:rPr>
+      </w:pPr>
+      <w:r>
+        <w:rPr>
+          <w:b/>
+          <w:bCs/>
+          <w:sz w:val="26"/>
+          <w:szCs w:val="26"/>
+        </w:rPr>
+        <w:t>Write a Servlet application to count the total number of visits on your website.</w:t>
+      </w:r>
+    </w:p>
+    <w:p>
+      <w:pPr>
+        <w:rPr>
+          <w:b/>
+          <w:bCs/>
+          <w:sz w:val="26"/>
+          <w:szCs w:val="26"/>
+        </w:rPr>
+      </w:pPr>
+      <w:r>
+        <w:rPr>
+          <w:b/>
+          <w:bCs/>
+          <w:sz w:val="26"/>
+          <w:szCs w:val="26"/>
+        </w:rPr>
+        <w:br w:type="page"/>
+      </w:r>
+    </w:p>
+    <w:p>
+      <w:pPr>
+        <w:rPr>
+          <w:b/>
+          <w:bCs/>
+          <w:sz w:val="26"/>
+          <w:szCs w:val="26"/>
+        </w:rPr>
+      </w:pPr>
+    </w:p>
+    <w:p>
+      <w:pPr>
+        <w:rPr>
+          <w:b/>
+          <w:bCs/>
+          <w:sz w:val="26"/>
+          <w:szCs w:val="26"/>
+        </w:rPr>
+      </w:pPr>
+      <w:r>
+        <w:rPr>
+          <w:b/>
+          <w:bCs/>
+          <w:sz w:val="26"/>
+          <w:szCs w:val="26"/>
+        </w:rPr>
+        <w:t>Practical 3.3</w:t>
+      </w:r>
+    </w:p>
+    <w:p>
+      <w:pPr>
+        <w:rPr>
+          <w:b/>
+          <w:bCs/>
+          <w:sz w:val="26"/>
+          <w:szCs w:val="26"/>
+        </w:rPr>
+      </w:pPr>
+      <w:r>
+        <w:rPr>
+          <w:b/>
+          <w:bCs/>
+          <w:sz w:val="26"/>
+          <w:szCs w:val="26"/>
+        </w:rPr>
+        <w:t>Write a Servlet application to authenticate user.</w:t>
+      </w:r>
+    </w:p>
+    <w:p>
+      <w:pPr>
+        <w:rPr>
+          <w:b/>
+          <w:bCs/>
+          <w:sz w:val="26"/>
+          <w:szCs w:val="26"/>
+        </w:rPr>
+      </w:pPr>
+      <w:r>
+        <w:rPr>
+          <w:b/>
+          <w:bCs/>
+          <w:sz w:val="26"/>
+          <w:szCs w:val="26"/>
+        </w:rPr>
+        <w:br w:type="page"/>
+      </w:r>
+    </w:p>
+    <w:p>
+      <w:pPr>
+        <w:rPr>
+          <w:b/>
+          <w:bCs/>
+          <w:sz w:val="26"/>
+          <w:szCs w:val="26"/>
+        </w:rPr>
+      </w:pPr>
+    </w:p>
+    <w:p>
+      <w:pPr>
+        <w:rPr>
+          <w:b/>
+          <w:bCs/>
+          <w:sz w:val="26"/>
+          <w:szCs w:val="26"/>
+        </w:rPr>
+      </w:pPr>
+      <w:r>
+        <w:rPr>
+          <w:b/>
+          <w:bCs/>
+          <w:sz w:val="26"/>
+          <w:szCs w:val="26"/>
+        </w:rPr>
+        <w:t>Practical 3.4</w:t>
+      </w:r>
+    </w:p>
+    <w:p>
+      <w:pPr>
+        <w:rPr>
+          <w:b/>
+          <w:bCs/>
+          <w:sz w:val="26"/>
+          <w:szCs w:val="26"/>
+        </w:rPr>
+      </w:pPr>
+      <w:r>
+        <w:rPr>
+          <w:b/>
+          <w:bCs/>
+          <w:sz w:val="26"/>
+          <w:szCs w:val="26"/>
+        </w:rPr>
+        <w:t xml:space="preserve">Write a Servlet application to perform sign up on website. </w:t>
+      </w:r>
+    </w:p>
+    <w:p>
+      <w:pPr>
+        <w:rPr>
+          <w:b/>
+          <w:bCs/>
+          <w:sz w:val="26"/>
+          <w:szCs w:val="26"/>
+        </w:rPr>
+      </w:pPr>
+      <w:proofErr w:type="gramStart"/>
+      <w:r>
+        <w:rPr>
+          <w:b/>
+          <w:bCs/>
+          <w:sz w:val="26"/>
+          <w:szCs w:val="26"/>
+        </w:rPr>
+        <w:t>Fields :</w:t>
+      </w:r>
+      <w:proofErr w:type="gramEnd"/>
+      <w:r>
+        <w:rPr>
+          <w:b/>
+          <w:bCs/>
+          <w:sz w:val="26"/>
+          <w:szCs w:val="26"/>
+        </w:rPr>
+        <w:t xml:space="preserve"> username, password, Name ,Email and Mobile number</w:t>
+      </w:r>
+    </w:p>
+    <w:p>
+      <w:pPr>
+        <w:rPr>
+          <w:b/>
+          <w:bCs/>
+          <w:sz w:val="26"/>
+          <w:szCs w:val="26"/>
+        </w:rPr>
+      </w:pPr>
+      <w:r>
+        <w:rPr>
+          <w:b/>
+          <w:bCs/>
+          <w:sz w:val="26"/>
+          <w:szCs w:val="26"/>
+        </w:rPr>
+        <w:br w:type="page"/>
+      </w:r>
+    </w:p>
+    <w:p>
+      <w:pPr>
+        <w:rPr>
+          <w:b/>
+          <w:bCs/>
+          <w:sz w:val="26"/>
+          <w:szCs w:val="26"/>
+        </w:rPr>
+      </w:pPr>
+    </w:p>
+    <w:p>
+      <w:pPr>
+        <w:rPr>
+          <w:b/>
+          <w:bCs/>
+          <w:sz w:val="26"/>
+          <w:szCs w:val="26"/>
+        </w:rPr>
+      </w:pPr>
+      <w:r>
+        <w:rPr>
+          <w:b/>
+          <w:bCs/>
+          <w:sz w:val="26"/>
+          <w:szCs w:val="26"/>
+        </w:rPr>
+        <w:t>Practical 3.5</w:t>
+      </w:r>
+    </w:p>
+    <w:p>
+      <w:pPr>
+        <w:rPr>
+          <w:b/>
+          <w:bCs/>
+          <w:sz w:val="26"/>
+          <w:szCs w:val="26"/>
+        </w:rPr>
+      </w:pPr>
+      <w:r>
+        <w:rPr>
+          <w:b/>
+          <w:bCs/>
+          <w:sz w:val="26"/>
+          <w:szCs w:val="26"/>
+        </w:rPr>
+        <w:t>Write a Servlet application to fetch Mark sheet of a given enrollment number.</w:t>
+      </w:r>
+    </w:p>
+    <w:p>
+      <w:pPr>
+        <w:rPr>
+          <w:b/>
+          <w:bCs/>
+          <w:sz w:val="26"/>
+          <w:szCs w:val="26"/>
+        </w:rPr>
+      </w:pPr>
+      <w:r>
+        <w:rPr>
+          <w:b/>
+          <w:bCs/>
+          <w:sz w:val="26"/>
+          <w:szCs w:val="26"/>
+        </w:rPr>
+        <w:br w:type="page"/>
+      </w:r>
+    </w:p>
+    <w:p>
+      <w:pPr>
+        <w:rPr>
+          <w:b/>
+          <w:bCs/>
+          <w:sz w:val="26"/>
+          <w:szCs w:val="26"/>
+        </w:rPr>
+      </w:pPr>
+    </w:p>
+    <w:p>
+      <w:pPr>
+        <w:rPr>
+          <w:b/>
+          <w:bCs/>
+          <w:sz w:val="26"/>
+          <w:szCs w:val="26"/>
+        </w:rPr>
+      </w:pPr>
+      <w:r>
+        <w:rPr>
+          <w:b/>
+          <w:bCs/>
+          <w:sz w:val="26"/>
+          <w:szCs w:val="26"/>
+        </w:rPr>
+        <w:t>Practical 3.6</w:t>
+      </w:r>
+    </w:p>
+    <w:p>
+      <w:pPr>
+        <w:rPr>
+          <w:b/>
+          <w:bCs/>
+          <w:sz w:val="26"/>
+          <w:szCs w:val="26"/>
+        </w:rPr>
+      </w:pPr>
+      <w:r>
+        <w:rPr>
+          <w:b/>
+          <w:bCs/>
+          <w:sz w:val="26"/>
+          <w:szCs w:val="26"/>
+        </w:rPr>
+        <w:t>To develop a web application using servlet event handling and filters.</w:t>
+      </w:r>
+    </w:p>
+    <w:p>
+      <w:pPr>
+        <w:rPr>
+          <w:b/>
+          <w:bCs/>
+          <w:sz w:val="26"/>
+          <w:szCs w:val="26"/>
+        </w:rPr>
+      </w:pPr>
+      <w:r>
+        <w:rPr>
+          <w:b/>
+          <w:bCs/>
+          <w:sz w:val="26"/>
+          <w:szCs w:val="26"/>
+        </w:rPr>
+        <w:br w:type="page"/>
+      </w:r>
+    </w:p>
+    <w:p>
+      <w:pPr>
+        <w:rPr>
+          <w:b/>
+          <w:bCs/>
+          <w:sz w:val="26"/>
+          <w:szCs w:val="26"/>
+        </w:rPr>
+      </w:pPr>
+    </w:p>
+    <w:p>
+      <w:pPr>
+        <w:jc w:val="both"/>
+        <w:rPr>
+          <w:b/>
+          <w:bCs/>
+          <w:sz w:val="26"/>
+          <w:szCs w:val="26"/>
+        </w:rPr>
+      </w:pPr>
+      <w:r>
+        <w:rPr>
+          <w:b/>
+          <w:bCs/>
+          <w:sz w:val="26"/>
+          <w:szCs w:val="26"/>
+        </w:rPr>
+        <w:t>Practical 3.7</w:t>
+      </w:r>
+    </w:p>
+    <w:p>
+      <w:pPr>
+        <w:jc w:val="both"/>
+        <w:rPr>
+          <w:b/>
+          <w:bCs/>
+          <w:sz w:val="26"/>
+          <w:szCs w:val="26"/>
+        </w:rPr>
+      </w:pPr>
+    </w:p>
+    <w:p>
+      <w:pPr>
+        <w:jc w:val="both"/>
+        <w:rPr>
+          <w:b/>
+          <w:bCs/>
+          <w:sz w:val="26"/>
+          <w:szCs w:val="26"/>
+        </w:rPr>
+      </w:pPr>
+      <w:r>
+        <w:rPr>
+          <w:b/>
+          <w:bCs/>
+          <w:sz w:val="26"/>
+          <w:szCs w:val="26"/>
+        </w:rPr>
+        <w:t>Develop a web application that demonstrates the use of session level events.</w:t>
+      </w:r>
+    </w:p>
+    <w:p>
+      <w:pPr>
+        <w:jc w:val="both"/>
+        <w:rPr>
+          <w:b/>
+          <w:bCs/>
+          <w:sz w:val="26"/>
+          <w:szCs w:val="26"/>
+        </w:rPr>
+      </w:pPr>
+      <w:r>
+        <w:rPr>
+          <w:b/>
+          <w:bCs/>
+          <w:sz w:val="26"/>
+          <w:szCs w:val="26"/>
+        </w:rPr>
+        <w:t>Implement the servlet that adds two numbers. Use the two filters in a chain mapped to servlet such that first filter checks the number for valid format and second checks them for a range. If both conditions are fulfilled then only servlet perform the operation and displays the result, otherwise appropriate message from respective filter.</w:t>
+      </w:r>
+    </w:p>
+    <w:p>
+      <w:pPr>
+        <w:jc w:val="both"/>
+        <w:rPr>
+          <w:b/>
+          <w:bCs/>
+          <w:sz w:val="26"/>
+          <w:szCs w:val="26"/>
+        </w:rPr>
+      </w:pPr>
+    </w:p>
+    <w:p>
+      <w:pPr>
+        <w:rPr>
+          <w:b/>
+          <w:bCs/>
+          <w:sz w:val="26"/>
+          <w:szCs w:val="26"/>
+        </w:rPr>
+      </w:pPr>
+      <w:r>
+        <w:rPr>
+          <w:b/>
+          <w:bCs/>
+          <w:sz w:val="26"/>
+          <w:szCs w:val="26"/>
+        </w:rPr>
+        <w:br w:type="page"/>
+      </w:r>
+    </w:p>
+    <w:p>
+      <w:pPr>
+        <w:jc w:val="center"/>
+        <w:rPr>
+          <w:b/>
+          <w:bCs/>
+          <w:i/>
+          <w:iCs/>
+          <w:sz w:val="34"/>
+          <w:szCs w:val="34"/>
+        </w:rPr>
+      </w:pPr>
+    </w:p>
+    <w:p>
+      <w:pPr>
+        <w:jc w:val="center"/>
+        <w:rPr>
+          <w:rFonts w:ascii="Bahnschrift SemiLight SemiConde" w:hAnsi="Bahnschrift SemiLight SemiConde"/>
+          <w:sz w:val="26"/>
+          <w:szCs w:val="26"/>
+          <w:lang w:val="en-IN"/>
+        </w:rPr>
+      </w:pPr>
+      <w:r>
+        <w:rPr>
+          <w:b/>
+          <w:bCs/>
+          <w:i/>
+          <w:iCs/>
+          <w:sz w:val="34"/>
+          <w:szCs w:val="34"/>
+        </w:rPr>
+        <w:t xml:space="preserve">Unit </w:t>
+      </w:r>
+      <w:proofErr w:type="gramStart"/>
+      <w:r>
+        <w:rPr>
+          <w:b/>
+          <w:bCs/>
+          <w:i/>
+          <w:iCs/>
+          <w:sz w:val="34"/>
+          <w:szCs w:val="34"/>
+        </w:rPr>
+        <w:t>4</w:t>
+      </w:r>
+      <w:r>
+        <w:rPr>
+          <w:b/>
+          <w:bCs/>
+          <w:i/>
+          <w:iCs/>
+          <w:sz w:val="34"/>
+          <w:szCs w:val="34"/>
+        </w:rPr>
+        <w:t xml:space="preserve"> :</w:t>
+      </w:r>
+      <w:proofErr w:type="gramEnd"/>
+      <w:r>
+        <w:rPr>
+          <w:b/>
+          <w:bCs/>
+          <w:i/>
+          <w:iCs/>
+          <w:sz w:val="34"/>
+          <w:szCs w:val="34"/>
+        </w:rPr>
+        <w:t xml:space="preserve"> </w:t>
+      </w:r>
+      <w:r>
+        <w:rPr>
+          <w:b/>
+          <w:bCs/>
+          <w:i/>
+          <w:iCs/>
+          <w:sz w:val="34"/>
+          <w:szCs w:val="34"/>
+        </w:rPr>
+        <w:t>Java Server Page</w:t>
+      </w:r>
+    </w:p>
+    <w:p>
+      <w:pPr>
+        <w:jc w:val="both"/>
+        <w:rPr>
+          <w:rFonts w:ascii="Bahnschrift SemiLight SemiConde" w:hAnsi="Bahnschrift SemiLight SemiConde"/>
+          <w:sz w:val="26"/>
+          <w:szCs w:val="26"/>
+          <w:lang w:val="en-IN"/>
+        </w:rPr>
+      </w:pPr>
+    </w:p>
+    <w:p>
+      <w:pPr>
+        <w:jc w:val="both"/>
+        <w:rPr>
+          <w:b/>
+          <w:bCs/>
+          <w:sz w:val="26"/>
+          <w:szCs w:val="26"/>
+          <w:lang w:val="en-IN"/>
+        </w:rPr>
+      </w:pPr>
+      <w:r>
+        <w:rPr>
+          <w:b/>
+          <w:bCs/>
+          <w:sz w:val="26"/>
+          <w:szCs w:val="26"/>
+          <w:lang w:val="en-IN"/>
+        </w:rPr>
+        <w:t xml:space="preserve">Practical </w:t>
+      </w:r>
+      <w:r>
+        <w:rPr>
+          <w:b/>
+          <w:bCs/>
+          <w:sz w:val="26"/>
+          <w:szCs w:val="26"/>
+          <w:lang w:val="en-IN"/>
+        </w:rPr>
+        <w:t>4</w:t>
+      </w:r>
+      <w:r>
+        <w:rPr>
+          <w:b/>
+          <w:bCs/>
+          <w:sz w:val="26"/>
+          <w:szCs w:val="26"/>
+          <w:lang w:val="en-IN"/>
+        </w:rPr>
+        <w:t xml:space="preserve">.1 </w:t>
+      </w:r>
+    </w:p>
+    <w:p>
+      <w:pPr>
+        <w:jc w:val="both"/>
+        <w:rPr>
+          <w:b/>
+          <w:bCs/>
+          <w:sz w:val="26"/>
+          <w:szCs w:val="26"/>
+        </w:rPr>
+      </w:pPr>
+      <w:r>
+        <w:rPr>
+          <w:b/>
+          <w:bCs/>
+          <w:sz w:val="26"/>
+          <w:szCs w:val="26"/>
+        </w:rPr>
+        <w:t>To develop a web application using JSP and JDBC</w:t>
+      </w:r>
+      <w:r>
+        <w:rPr>
+          <w:b/>
+          <w:bCs/>
+          <w:sz w:val="26"/>
+          <w:szCs w:val="26"/>
+        </w:rPr>
+        <w:t>.</w:t>
+      </w:r>
+    </w:p>
+    <w:p>
+      <w:pPr>
+        <w:jc w:val="both"/>
+        <w:rPr>
+          <w:b/>
+          <w:bCs/>
+          <w:sz w:val="26"/>
+          <w:szCs w:val="26"/>
+        </w:rPr>
+      </w:pPr>
+      <w:r>
+        <w:rPr>
+          <w:b/>
+          <w:bCs/>
+          <w:sz w:val="26"/>
+          <w:szCs w:val="26"/>
+        </w:rPr>
+        <w:t xml:space="preserve">Write two HTML pages named as register.html and login.html. </w:t>
+      </w:r>
+    </w:p>
+    <w:p>
+      <w:pPr>
+        <w:jc w:val="both"/>
+        <w:rPr>
+          <w:b/>
+          <w:bCs/>
+          <w:sz w:val="26"/>
+          <w:szCs w:val="26"/>
+        </w:rPr>
+      </w:pPr>
+    </w:p>
+    <w:p>
+      <w:pPr>
+        <w:jc w:val="both"/>
+        <w:rPr>
+          <w:b/>
+          <w:bCs/>
+          <w:sz w:val="26"/>
+          <w:szCs w:val="26"/>
+        </w:rPr>
+      </w:pPr>
+      <w:r>
+        <w:rPr>
+          <w:b/>
+          <w:bCs/>
+          <w:sz w:val="26"/>
+          <w:szCs w:val="26"/>
+        </w:rPr>
+        <w:t xml:space="preserve">Where, “register.html‟ has one UI-form, which collects user’s details </w:t>
+      </w:r>
+      <w:proofErr w:type="spellStart"/>
+      <w:r>
+        <w:rPr>
+          <w:b/>
+          <w:bCs/>
+          <w:sz w:val="26"/>
+          <w:szCs w:val="26"/>
+        </w:rPr>
+        <w:t>likefull</w:t>
+      </w:r>
+      <w:proofErr w:type="spellEnd"/>
+      <w:r>
+        <w:rPr>
+          <w:b/>
+          <w:bCs/>
+          <w:sz w:val="26"/>
+          <w:szCs w:val="26"/>
+        </w:rPr>
+        <w:t xml:space="preserve"> name, age, mobile number, email </w:t>
+      </w:r>
+      <w:proofErr w:type="spellStart"/>
+      <w:proofErr w:type="gramStart"/>
+      <w:r>
+        <w:rPr>
+          <w:b/>
+          <w:bCs/>
+          <w:sz w:val="26"/>
+          <w:szCs w:val="26"/>
+        </w:rPr>
+        <w:t>address,password</w:t>
+      </w:r>
+      <w:proofErr w:type="spellEnd"/>
+      <w:proofErr w:type="gramEnd"/>
+      <w:r>
+        <w:rPr>
+          <w:b/>
+          <w:bCs/>
+          <w:sz w:val="26"/>
+          <w:szCs w:val="26"/>
+        </w:rPr>
+        <w:t xml:space="preserve"> and confirm password. This register.html page will submit data to servlet named as “RegisterServlet.java”. </w:t>
+      </w:r>
+      <w:proofErr w:type="spellStart"/>
+      <w:r>
+        <w:rPr>
+          <w:b/>
+          <w:bCs/>
+          <w:sz w:val="26"/>
+          <w:szCs w:val="26"/>
+        </w:rPr>
+        <w:t>RegisterServlet</w:t>
+      </w:r>
+      <w:proofErr w:type="spellEnd"/>
+      <w:r>
+        <w:rPr>
+          <w:b/>
+          <w:bCs/>
+          <w:sz w:val="26"/>
+          <w:szCs w:val="26"/>
+        </w:rPr>
+        <w:t xml:space="preserve"> will insert </w:t>
+      </w:r>
+      <w:proofErr w:type="spellStart"/>
+      <w:r>
+        <w:rPr>
+          <w:b/>
+          <w:bCs/>
+          <w:sz w:val="26"/>
+          <w:szCs w:val="26"/>
+        </w:rPr>
+        <w:t>user‟s</w:t>
+      </w:r>
+      <w:proofErr w:type="spellEnd"/>
+      <w:r>
+        <w:rPr>
+          <w:b/>
+          <w:bCs/>
+          <w:sz w:val="26"/>
+          <w:szCs w:val="26"/>
+        </w:rPr>
+        <w:t xml:space="preserve"> details to database and on successful insertion, it will redirect user tologin.html with appropriate message otherwise show appropriate error message. </w:t>
+      </w:r>
+    </w:p>
+    <w:p>
+      <w:pPr>
+        <w:jc w:val="both"/>
+        <w:rPr>
+          <w:b/>
+          <w:bCs/>
+          <w:sz w:val="26"/>
+          <w:szCs w:val="26"/>
+        </w:rPr>
+      </w:pPr>
+    </w:p>
+    <w:p>
+      <w:pPr>
+        <w:jc w:val="both"/>
+        <w:rPr>
+          <w:b/>
+          <w:bCs/>
+          <w:sz w:val="26"/>
+          <w:szCs w:val="26"/>
+        </w:rPr>
+      </w:pPr>
+      <w:r>
+        <w:rPr>
+          <w:b/>
+          <w:bCs/>
+          <w:sz w:val="26"/>
+          <w:szCs w:val="26"/>
+        </w:rPr>
+        <w:t>“login.html” asks either mobile number OR email address and password details for login</w:t>
+      </w:r>
+      <w:r>
+        <w:rPr>
+          <w:b/>
+          <w:bCs/>
+          <w:sz w:val="26"/>
+          <w:szCs w:val="26"/>
+        </w:rPr>
+        <w:t>.</w:t>
+      </w:r>
+    </w:p>
+    <w:p>
+      <w:pPr>
+        <w:jc w:val="both"/>
+        <w:rPr>
+          <w:b/>
+          <w:bCs/>
+          <w:sz w:val="26"/>
+          <w:szCs w:val="26"/>
+        </w:rPr>
+      </w:pPr>
+    </w:p>
+    <w:p>
+      <w:pPr>
+        <w:jc w:val="both"/>
+        <w:rPr>
+          <w:b/>
+          <w:bCs/>
+          <w:sz w:val="26"/>
+          <w:szCs w:val="26"/>
+        </w:rPr>
+      </w:pPr>
+      <w:r>
+        <w:rPr>
+          <w:b/>
+          <w:bCs/>
+          <w:sz w:val="26"/>
+          <w:szCs w:val="26"/>
+        </w:rPr>
+        <w:t xml:space="preserve">For valid user, redirect him/her to </w:t>
+      </w:r>
+      <w:proofErr w:type="spellStart"/>
+      <w:r>
+        <w:rPr>
+          <w:b/>
+          <w:bCs/>
+          <w:sz w:val="26"/>
+          <w:szCs w:val="26"/>
+        </w:rPr>
+        <w:t>welcome.jsp</w:t>
+      </w:r>
+      <w:proofErr w:type="spellEnd"/>
+      <w:r>
+        <w:rPr>
+          <w:b/>
+          <w:bCs/>
+          <w:sz w:val="26"/>
+          <w:szCs w:val="26"/>
+        </w:rPr>
+        <w:t xml:space="preserve"> page and also start new session. In </w:t>
+      </w:r>
+      <w:proofErr w:type="spellStart"/>
+      <w:r>
+        <w:rPr>
+          <w:b/>
+          <w:bCs/>
+          <w:sz w:val="26"/>
+          <w:szCs w:val="26"/>
+        </w:rPr>
+        <w:t>welcome.jsp</w:t>
+      </w:r>
+      <w:proofErr w:type="spellEnd"/>
+      <w:r>
+        <w:rPr>
+          <w:b/>
+          <w:bCs/>
+          <w:sz w:val="26"/>
+          <w:szCs w:val="26"/>
+        </w:rPr>
+        <w:t xml:space="preserve">, </w:t>
+      </w:r>
+    </w:p>
+    <w:p>
+      <w:pPr>
+        <w:jc w:val="both"/>
+        <w:rPr>
+          <w:b/>
+          <w:bCs/>
+          <w:sz w:val="26"/>
+          <w:szCs w:val="26"/>
+        </w:rPr>
+      </w:pPr>
+      <w:r>
+        <w:rPr>
+          <w:b/>
+          <w:bCs/>
+          <w:sz w:val="26"/>
+          <w:szCs w:val="26"/>
+        </w:rPr>
+        <w:t xml:space="preserve">1. Check whether user is eligible for Vote or not using session data and display appropriate message. </w:t>
+      </w:r>
+    </w:p>
+    <w:p>
+      <w:pPr>
+        <w:jc w:val="both"/>
+        <w:rPr>
+          <w:b/>
+          <w:bCs/>
+          <w:sz w:val="26"/>
+          <w:szCs w:val="26"/>
+        </w:rPr>
+      </w:pPr>
+      <w:r>
+        <w:rPr>
+          <w:b/>
+          <w:bCs/>
+          <w:sz w:val="26"/>
+          <w:szCs w:val="26"/>
+        </w:rPr>
+        <w:t xml:space="preserve">2. Display logout button, so that once user will click on logout, it will close the user's session and redirect to login.html. </w:t>
+      </w:r>
+    </w:p>
+    <w:p>
+      <w:pPr>
+        <w:jc w:val="both"/>
+        <w:rPr>
+          <w:b/>
+          <w:bCs/>
+          <w:sz w:val="26"/>
+          <w:szCs w:val="26"/>
+        </w:rPr>
+      </w:pPr>
+      <w:r>
+        <w:rPr>
+          <w:b/>
+          <w:bCs/>
+          <w:sz w:val="26"/>
+          <w:szCs w:val="26"/>
+        </w:rPr>
+        <w:t xml:space="preserve">For invalid user, display appropriate message like at login page </w:t>
+      </w:r>
+    </w:p>
+    <w:p>
+      <w:pPr>
+        <w:jc w:val="both"/>
+        <w:rPr>
+          <w:b/>
+          <w:bCs/>
+          <w:sz w:val="26"/>
+          <w:szCs w:val="26"/>
+        </w:rPr>
+      </w:pPr>
+      <w:r>
+        <w:rPr>
+          <w:b/>
+          <w:bCs/>
+          <w:sz w:val="26"/>
+          <w:szCs w:val="26"/>
+        </w:rPr>
+        <w:t xml:space="preserve">1. Invalid mobile Number/email address or password. OR </w:t>
+      </w:r>
+    </w:p>
+    <w:p>
+      <w:pPr>
+        <w:jc w:val="both"/>
+        <w:rPr>
+          <w:b/>
+          <w:bCs/>
+          <w:sz w:val="26"/>
+          <w:szCs w:val="26"/>
+        </w:rPr>
+      </w:pPr>
+      <w:r>
+        <w:rPr>
+          <w:b/>
+          <w:bCs/>
+          <w:sz w:val="26"/>
+          <w:szCs w:val="26"/>
+        </w:rPr>
+        <w:t>2. Mobile Number/email address doesn't exist.</w:t>
+      </w:r>
+    </w:p>
+    <w:p>
+      <w:pPr>
+        <w:rPr>
+          <w:b/>
+          <w:bCs/>
+          <w:sz w:val="26"/>
+          <w:szCs w:val="26"/>
+        </w:rPr>
+      </w:pPr>
+      <w:r>
+        <w:rPr>
+          <w:b/>
+          <w:bCs/>
+          <w:sz w:val="26"/>
+          <w:szCs w:val="26"/>
+        </w:rPr>
+        <w:br w:type="page"/>
+      </w:r>
+    </w:p>
+    <w:p>
+      <w:pPr>
+        <w:jc w:val="both"/>
+        <w:rPr>
+          <w:b/>
+          <w:bCs/>
+          <w:sz w:val="26"/>
+          <w:szCs w:val="26"/>
+        </w:rPr>
+      </w:pPr>
+    </w:p>
+    <w:p>
+      <w:pPr>
+        <w:jc w:val="both"/>
+        <w:rPr>
+          <w:b/>
+          <w:bCs/>
+          <w:sz w:val="26"/>
+          <w:szCs w:val="26"/>
+        </w:rPr>
+      </w:pPr>
+      <w:r>
+        <w:rPr>
+          <w:b/>
+          <w:bCs/>
+          <w:sz w:val="26"/>
+          <w:szCs w:val="26"/>
+        </w:rPr>
+        <w:t>Practical 4.2</w:t>
+      </w:r>
+    </w:p>
+    <w:p>
+      <w:pPr>
+        <w:jc w:val="both"/>
+        <w:rPr>
+          <w:b/>
+          <w:bCs/>
+          <w:sz w:val="26"/>
+          <w:szCs w:val="26"/>
+        </w:rPr>
+      </w:pPr>
+      <w:r>
+        <w:rPr>
+          <w:b/>
+          <w:bCs/>
+          <w:sz w:val="26"/>
+          <w:szCs w:val="26"/>
+        </w:rPr>
+        <w:t>Write a JSP page to demonstrate various tag of SQL tag library</w:t>
+      </w:r>
+      <w:r>
+        <w:rPr>
+          <w:b/>
+          <w:bCs/>
+          <w:sz w:val="26"/>
+          <w:szCs w:val="26"/>
+        </w:rPr>
+        <w:t>.</w:t>
+      </w:r>
+    </w:p>
+    <w:p>
+      <w:pPr>
+        <w:jc w:val="both"/>
+        <w:rPr>
+          <w:b/>
+          <w:bCs/>
+          <w:sz w:val="26"/>
+          <w:szCs w:val="26"/>
+        </w:rPr>
+      </w:pPr>
+    </w:p>
+    <w:p>
+      <w:pPr>
+        <w:rPr>
+          <w:b/>
+          <w:bCs/>
+          <w:sz w:val="26"/>
+          <w:szCs w:val="26"/>
+        </w:rPr>
+      </w:pPr>
+      <w:r>
+        <w:rPr>
+          <w:b/>
+          <w:bCs/>
+          <w:sz w:val="26"/>
+          <w:szCs w:val="26"/>
+        </w:rPr>
+        <w:br w:type="page"/>
+      </w:r>
+    </w:p>
+    <w:p>
+      <w:pPr>
+        <w:jc w:val="both"/>
+        <w:rPr>
+          <w:b/>
+          <w:bCs/>
+          <w:sz w:val="26"/>
+          <w:szCs w:val="26"/>
+        </w:rPr>
+      </w:pPr>
+    </w:p>
+    <w:p>
+      <w:pPr>
+        <w:jc w:val="center"/>
+        <w:rPr>
+          <w:rFonts w:ascii="Bahnschrift SemiLight SemiConde" w:hAnsi="Bahnschrift SemiLight SemiConde"/>
+          <w:sz w:val="26"/>
+          <w:szCs w:val="26"/>
+          <w:lang w:val="en-IN"/>
+        </w:rPr>
+      </w:pPr>
+      <w:r>
+        <w:rPr>
+          <w:b/>
+          <w:bCs/>
+          <w:i/>
+          <w:iCs/>
+          <w:sz w:val="34"/>
+          <w:szCs w:val="34"/>
+        </w:rPr>
+        <w:t xml:space="preserve">Unit </w:t>
+      </w:r>
+      <w:proofErr w:type="gramStart"/>
+      <w:r>
+        <w:rPr>
+          <w:b/>
+          <w:bCs/>
+          <w:i/>
+          <w:iCs/>
+          <w:sz w:val="34"/>
+          <w:szCs w:val="34"/>
+        </w:rPr>
+        <w:t>5</w:t>
+      </w:r>
+      <w:r>
+        <w:rPr>
+          <w:b/>
+          <w:bCs/>
+          <w:i/>
+          <w:iCs/>
+          <w:sz w:val="34"/>
+          <w:szCs w:val="34"/>
+        </w:rPr>
+        <w:t xml:space="preserve"> :</w:t>
+      </w:r>
+      <w:proofErr w:type="gramEnd"/>
+      <w:r>
+        <w:rPr>
+          <w:b/>
+          <w:bCs/>
+          <w:i/>
+          <w:iCs/>
+          <w:sz w:val="34"/>
+          <w:szCs w:val="34"/>
+        </w:rPr>
+        <w:t xml:space="preserve"> </w:t>
+      </w:r>
+      <w:r>
+        <w:rPr>
+          <w:b/>
+          <w:bCs/>
+          <w:i/>
+          <w:iCs/>
+          <w:sz w:val="34"/>
+          <w:szCs w:val="34"/>
+        </w:rPr>
+        <w:t>Java Server Faces</w:t>
+      </w:r>
+    </w:p>
+    <w:p>
+      <w:pPr>
+        <w:jc w:val="both"/>
+        <w:rPr>
+          <w:rFonts w:ascii="Bahnschrift SemiLight SemiConde" w:hAnsi="Bahnschrift SemiLight SemiConde"/>
+          <w:sz w:val="26"/>
+          <w:szCs w:val="26"/>
+          <w:lang w:val="en-IN"/>
+        </w:rPr>
+      </w:pPr>
+    </w:p>
+    <w:p>
+      <w:pPr>
+        <w:jc w:val="both"/>
+        <w:rPr>
+          <w:b/>
+          <w:bCs/>
+          <w:sz w:val="26"/>
+          <w:szCs w:val="26"/>
+          <w:lang w:val="en-IN"/>
+        </w:rPr>
+      </w:pPr>
+      <w:r>
+        <w:rPr>
+          <w:b/>
+          <w:bCs/>
+          <w:sz w:val="26"/>
+          <w:szCs w:val="26"/>
+          <w:lang w:val="en-IN"/>
+        </w:rPr>
+        <w:t xml:space="preserve">Practical </w:t>
+      </w:r>
+      <w:r>
+        <w:rPr>
+          <w:b/>
+          <w:bCs/>
+          <w:sz w:val="26"/>
+          <w:szCs w:val="26"/>
+          <w:lang w:val="en-IN"/>
+        </w:rPr>
+        <w:t>5</w:t>
+      </w:r>
+      <w:r>
+        <w:rPr>
+          <w:b/>
+          <w:bCs/>
+          <w:sz w:val="26"/>
+          <w:szCs w:val="26"/>
+          <w:lang w:val="en-IN"/>
+        </w:rPr>
+        <w:t xml:space="preserve">.1 </w:t>
+      </w:r>
+    </w:p>
+    <w:p>
+      <w:pPr>
+        <w:jc w:val="both"/>
+        <w:rPr>
+          <w:b/>
+          <w:bCs/>
+          <w:sz w:val="26"/>
+          <w:szCs w:val="26"/>
+        </w:rPr>
+      </w:pPr>
+      <w:r>
+        <w:rPr>
+          <w:b/>
+          <w:bCs/>
+          <w:sz w:val="26"/>
+          <w:szCs w:val="26"/>
+        </w:rPr>
+        <w:t>Write a program to demonstrate the use of JSF Convertor Tag and Validation Tag.</w:t>
+      </w:r>
+    </w:p>
+    <w:p>
+      <w:pPr>
+        <w:rPr>
+          <w:b/>
+          <w:bCs/>
+          <w:sz w:val="26"/>
+          <w:szCs w:val="26"/>
+        </w:rPr>
+      </w:pPr>
+      <w:r>
+        <w:rPr>
+          <w:b/>
+          <w:bCs/>
+          <w:sz w:val="26"/>
+          <w:szCs w:val="26"/>
+        </w:rPr>
+        <w:br w:type="page"/>
+      </w:r>
+    </w:p>
+    <w:p>
+      <w:pPr>
+        <w:jc w:val="both"/>
+        <w:rPr>
+          <w:b/>
+          <w:bCs/>
+          <w:sz w:val="26"/>
+          <w:szCs w:val="26"/>
+        </w:rPr>
+      </w:pPr>
+    </w:p>
+    <w:p>
+      <w:pPr>
+        <w:jc w:val="both"/>
+        <w:rPr>
+          <w:b/>
+          <w:bCs/>
+          <w:sz w:val="26"/>
+          <w:szCs w:val="26"/>
+        </w:rPr>
+      </w:pPr>
+      <w:r>
+        <w:rPr>
+          <w:b/>
+          <w:bCs/>
+          <w:sz w:val="26"/>
+          <w:szCs w:val="26"/>
+        </w:rPr>
+        <w:t>Practical 5.2</w:t>
+      </w:r>
+    </w:p>
+    <w:p>
+      <w:pPr>
+        <w:jc w:val="both"/>
+        <w:rPr>
+          <w:b/>
+          <w:bCs/>
+          <w:sz w:val="26"/>
+          <w:szCs w:val="26"/>
+        </w:rPr>
+      </w:pPr>
+      <w:r>
+        <w:rPr>
+          <w:b/>
+          <w:bCs/>
+          <w:sz w:val="26"/>
+          <w:szCs w:val="26"/>
+        </w:rPr>
+        <w:t>Write a program that demonstrates the use of JSF Event Handling and Database Access.</w:t>
+      </w:r>
+    </w:p>
+    <w:p>
+      <w:pPr>
+        <w:jc w:val="both"/>
+        <w:rPr>
+          <w:b/>
+          <w:bCs/>
+          <w:sz w:val="26"/>
+          <w:szCs w:val="26"/>
+        </w:rPr>
+      </w:pPr>
+    </w:p>
+    <w:p>
+      <w:pPr>
+        <w:rPr>
+          <w:b/>
+          <w:bCs/>
+          <w:sz w:val="26"/>
+          <w:szCs w:val="26"/>
+        </w:rPr>
+      </w:pPr>
+      <w:r>
+        <w:rPr>
+          <w:b/>
+          <w:bCs/>
+          <w:sz w:val="26"/>
+          <w:szCs w:val="26"/>
+        </w:rPr>
+        <w:br w:type="page"/>
+      </w:r>
+    </w:p>
+    <w:p>
+      <w:pPr>
+        <w:jc w:val="both"/>
+        <w:rPr>
+          <w:b/>
+          <w:bCs/>
+          <w:sz w:val="26"/>
+          <w:szCs w:val="26"/>
+        </w:rPr>
+      </w:pPr>
+    </w:p>
+    <w:p>
+      <w:pPr>
+        <w:jc w:val="center"/>
+        <w:rPr>
+          <w:rFonts w:ascii="Bahnschrift SemiLight SemiConde" w:hAnsi="Bahnschrift SemiLight SemiConde"/>
+          <w:sz w:val="26"/>
+          <w:szCs w:val="26"/>
+          <w:lang w:val="en-IN"/>
+        </w:rPr>
+      </w:pPr>
+      <w:r>
+        <w:rPr>
+          <w:b/>
+          <w:bCs/>
+          <w:i/>
+          <w:iCs/>
+          <w:sz w:val="34"/>
+          <w:szCs w:val="34"/>
+        </w:rPr>
+        <w:t xml:space="preserve">Unit </w:t>
+      </w:r>
+      <w:proofErr w:type="gramStart"/>
+      <w:r>
+        <w:rPr>
+          <w:b/>
+          <w:bCs/>
+          <w:i/>
+          <w:iCs/>
+          <w:sz w:val="34"/>
+          <w:szCs w:val="34"/>
+        </w:rPr>
+        <w:t>6</w:t>
+      </w:r>
+      <w:r>
+        <w:rPr>
+          <w:b/>
+          <w:bCs/>
+          <w:i/>
+          <w:iCs/>
+          <w:sz w:val="34"/>
+          <w:szCs w:val="34"/>
+        </w:rPr>
+        <w:t xml:space="preserve"> :</w:t>
+      </w:r>
+      <w:proofErr w:type="gramEnd"/>
+      <w:r>
+        <w:rPr>
+          <w:b/>
+          <w:bCs/>
+          <w:i/>
+          <w:iCs/>
+          <w:sz w:val="34"/>
+          <w:szCs w:val="34"/>
+        </w:rPr>
+        <w:t xml:space="preserve"> </w:t>
+      </w:r>
+      <w:r>
+        <w:rPr>
+          <w:b/>
+          <w:bCs/>
+          <w:i/>
+          <w:iCs/>
+          <w:sz w:val="34"/>
+          <w:szCs w:val="34"/>
+        </w:rPr>
+        <w:t>Hibernate</w:t>
+      </w:r>
+    </w:p>
+    <w:p>
+      <w:pPr>
+        <w:jc w:val="both"/>
+        <w:rPr>
+          <w:rFonts w:ascii="Bahnschrift SemiLight SemiConde" w:hAnsi="Bahnschrift SemiLight SemiConde"/>
+          <w:sz w:val="26"/>
+          <w:szCs w:val="26"/>
+          <w:lang w:val="en-IN"/>
+        </w:rPr>
+      </w:pPr>
+    </w:p>
+    <w:p>
+      <w:pPr>
+        <w:jc w:val="both"/>
+        <w:rPr>
+          <w:b/>
+          <w:bCs/>
+          <w:sz w:val="26"/>
+          <w:szCs w:val="26"/>
+          <w:lang w:val="en-IN"/>
+        </w:rPr>
+      </w:pPr>
+      <w:r>
+        <w:rPr>
+          <w:b/>
+          <w:bCs/>
+          <w:sz w:val="26"/>
+          <w:szCs w:val="26"/>
+          <w:lang w:val="en-IN"/>
+        </w:rPr>
+        <w:t xml:space="preserve">Practical </w:t>
+      </w:r>
+      <w:r>
+        <w:rPr>
+          <w:b/>
+          <w:bCs/>
+          <w:sz w:val="26"/>
+          <w:szCs w:val="26"/>
+          <w:lang w:val="en-IN"/>
+        </w:rPr>
+        <w:t>6</w:t>
+      </w:r>
+      <w:r>
+        <w:rPr>
+          <w:b/>
+          <w:bCs/>
+          <w:sz w:val="26"/>
+          <w:szCs w:val="26"/>
+          <w:lang w:val="en-IN"/>
+        </w:rPr>
+        <w:t xml:space="preserve">.1 </w:t>
+      </w:r>
+    </w:p>
+    <w:p>
+      <w:pPr>
+        <w:jc w:val="both"/>
+        <w:rPr>
+          <w:b/>
+          <w:bCs/>
+          <w:sz w:val="26"/>
+          <w:szCs w:val="26"/>
+        </w:rPr>
+      </w:pPr>
+      <w:r>
+        <w:rPr>
+          <w:b/>
+          <w:bCs/>
+          <w:sz w:val="26"/>
+          <w:szCs w:val="26"/>
+        </w:rPr>
+        <w:t xml:space="preserve">Write a hibernate application to save object of Employee class into database. </w:t>
+      </w:r>
+    </w:p>
+    <w:p>
+      <w:pPr>
+        <w:jc w:val="both"/>
+        <w:rPr>
+          <w:b/>
+          <w:bCs/>
+          <w:sz w:val="26"/>
+          <w:szCs w:val="26"/>
+        </w:rPr>
+      </w:pPr>
+      <w:r>
+        <w:rPr>
+          <w:b/>
+          <w:bCs/>
+          <w:sz w:val="26"/>
+          <w:szCs w:val="26"/>
+        </w:rPr>
+        <w:t>Employee class contains following properties</w:t>
+      </w:r>
+      <w:r>
+        <w:rPr>
+          <w:b/>
+          <w:bCs/>
+          <w:sz w:val="26"/>
+          <w:szCs w:val="26"/>
+        </w:rPr>
+        <w:t>.</w:t>
+      </w:r>
+    </w:p>
+    <w:p>
+      <w:pPr>
+        <w:jc w:val="both"/>
+        <w:rPr>
+          <w:b/>
+          <w:bCs/>
+          <w:sz w:val="26"/>
+          <w:szCs w:val="26"/>
+        </w:rPr>
+      </w:pPr>
+      <w:r>
+        <w:rPr>
+          <w:b/>
+          <w:bCs/>
+          <w:sz w:val="26"/>
+          <w:szCs w:val="26"/>
+        </w:rPr>
+        <w:sym w:font="Symbol" w:char="F0B7"/>
+      </w:r>
+      <w:r>
+        <w:rPr>
+          <w:b/>
+          <w:bCs/>
+          <w:sz w:val="26"/>
+          <w:szCs w:val="26"/>
+        </w:rPr>
+        <w:t xml:space="preserve"> EID </w:t>
+      </w:r>
+    </w:p>
+    <w:p>
+      <w:pPr>
+        <w:jc w:val="both"/>
+        <w:rPr>
+          <w:b/>
+          <w:bCs/>
+          <w:sz w:val="26"/>
+          <w:szCs w:val="26"/>
+        </w:rPr>
+      </w:pPr>
+      <w:r>
+        <w:rPr>
+          <w:b/>
+          <w:bCs/>
+          <w:sz w:val="26"/>
+          <w:szCs w:val="26"/>
+        </w:rPr>
+        <w:sym w:font="Symbol" w:char="F0B7"/>
+      </w:r>
+      <w:r>
+        <w:rPr>
+          <w:b/>
+          <w:bCs/>
+          <w:sz w:val="26"/>
+          <w:szCs w:val="26"/>
+        </w:rPr>
+        <w:t xml:space="preserve"> ENAME </w:t>
+      </w:r>
+    </w:p>
+    <w:p>
+      <w:pPr>
+        <w:jc w:val="both"/>
+        <w:rPr>
+          <w:b/>
+          <w:bCs/>
+          <w:sz w:val="26"/>
+          <w:szCs w:val="26"/>
+        </w:rPr>
+      </w:pPr>
+      <w:r>
+        <w:rPr>
+          <w:b/>
+          <w:bCs/>
+          <w:sz w:val="26"/>
+          <w:szCs w:val="26"/>
+        </w:rPr>
+        <w:sym w:font="Symbol" w:char="F0B7"/>
+      </w:r>
+      <w:r>
+        <w:rPr>
+          <w:b/>
+          <w:bCs/>
+          <w:sz w:val="26"/>
+          <w:szCs w:val="26"/>
+        </w:rPr>
+        <w:t xml:space="preserve"> </w:t>
+      </w:r>
+      <w:proofErr w:type="spellStart"/>
+      <w:r>
+        <w:rPr>
+          <w:b/>
+          <w:bCs/>
+          <w:sz w:val="26"/>
+          <w:szCs w:val="26"/>
+        </w:rPr>
+        <w:t>ESalary</w:t>
+      </w:r>
+      <w:proofErr w:type="spellEnd"/>
+      <w:r>
+        <w:rPr>
+          <w:b/>
+          <w:bCs/>
+          <w:sz w:val="26"/>
+          <w:szCs w:val="26"/>
+        </w:rPr>
+        <w:t xml:space="preserve"> </w:t>
+      </w:r>
+    </w:p>
+    <w:p>
+      <w:pPr>
+        <w:jc w:val="both"/>
+        <w:rPr>
+          <w:b/>
+          <w:bCs/>
+          <w:sz w:val="26"/>
+          <w:szCs w:val="26"/>
+        </w:rPr>
+      </w:pPr>
+      <w:r>
+        <w:rPr>
+          <w:b/>
+          <w:bCs/>
+          <w:sz w:val="26"/>
+          <w:szCs w:val="26"/>
+        </w:rPr>
+        <w:t>Write SQL query for table as well.</w:t>
+      </w:r>
+    </w:p>
+    <w:p>
+      <w:pPr>
+        <w:rPr>
+          <w:b/>
+          <w:bCs/>
+          <w:sz w:val="26"/>
+          <w:szCs w:val="26"/>
+        </w:rPr>
+      </w:pPr>
+      <w:r>
+        <w:rPr>
+          <w:b/>
+          <w:bCs/>
+          <w:sz w:val="26"/>
+          <w:szCs w:val="26"/>
+        </w:rPr>
+        <w:br w:type="page"/>
+      </w:r>
+    </w:p>
+    <w:p>
+      <w:pPr>
+        <w:jc w:val="both"/>
+        <w:rPr>
+          <w:b/>
+          <w:bCs/>
+          <w:sz w:val="26"/>
+          <w:szCs w:val="26"/>
+        </w:rPr>
+      </w:pPr>
+    </w:p>
+    <w:p>
+      <w:pPr>
+        <w:jc w:val="both"/>
+        <w:rPr>
+          <w:b/>
+          <w:bCs/>
+          <w:sz w:val="26"/>
+          <w:szCs w:val="26"/>
+        </w:rPr>
+      </w:pPr>
+      <w:r>
+        <w:rPr>
+          <w:b/>
+          <w:bCs/>
+          <w:sz w:val="26"/>
+          <w:szCs w:val="26"/>
+        </w:rPr>
+        <w:t xml:space="preserve">Practical </w:t>
+      </w:r>
+      <w:r>
+        <w:rPr>
+          <w:b/>
+          <w:bCs/>
+          <w:sz w:val="26"/>
+          <w:szCs w:val="26"/>
+        </w:rPr>
+        <w:t>6</w:t>
+      </w:r>
+      <w:r>
+        <w:rPr>
+          <w:b/>
+          <w:bCs/>
+          <w:sz w:val="26"/>
+          <w:szCs w:val="26"/>
+        </w:rPr>
+        <w:t>.2</w:t>
+      </w:r>
+    </w:p>
+    <w:p>
+      <w:pPr>
+        <w:jc w:val="both"/>
+        <w:rPr>
+          <w:b/>
+          <w:bCs/>
+          <w:sz w:val="26"/>
+          <w:szCs w:val="26"/>
+        </w:rPr>
+      </w:pPr>
+      <w:r>
+        <w:rPr>
+          <w:b/>
+          <w:bCs/>
+          <w:sz w:val="26"/>
+          <w:szCs w:val="26"/>
+        </w:rPr>
+        <w:t xml:space="preserve">Write a </w:t>
+      </w:r>
+      <w:proofErr w:type="gramStart"/>
+      <w:r>
+        <w:rPr>
+          <w:b/>
+          <w:bCs/>
+          <w:sz w:val="26"/>
+          <w:szCs w:val="26"/>
+        </w:rPr>
+        <w:t>menu based</w:t>
+      </w:r>
+      <w:proofErr w:type="gramEnd"/>
+      <w:r>
+        <w:rPr>
+          <w:b/>
+          <w:bCs/>
+          <w:sz w:val="26"/>
+          <w:szCs w:val="26"/>
+        </w:rPr>
+        <w:t xml:space="preserve"> program to perform following operations using HQL (consider</w:t>
+      </w:r>
+      <w:r>
+        <w:rPr>
+          <w:b/>
+          <w:bCs/>
+          <w:sz w:val="26"/>
+          <w:szCs w:val="26"/>
+        </w:rPr>
+        <w:t xml:space="preserve"> </w:t>
+      </w:r>
+      <w:r>
+        <w:rPr>
+          <w:b/>
+          <w:bCs/>
+          <w:sz w:val="26"/>
+          <w:szCs w:val="26"/>
+        </w:rPr>
+        <w:t>above class and table)</w:t>
+      </w:r>
+      <w:r>
+        <w:rPr>
+          <w:b/>
+          <w:bCs/>
+          <w:sz w:val="26"/>
+          <w:szCs w:val="26"/>
+        </w:rPr>
+        <w:t>.</w:t>
+      </w:r>
+    </w:p>
+    <w:p>
+      <w:pPr>
+        <w:jc w:val="both"/>
+        <w:rPr>
+          <w:b/>
+          <w:bCs/>
+          <w:sz w:val="26"/>
+          <w:szCs w:val="26"/>
+        </w:rPr>
+      </w:pPr>
+      <w:r>
+        <w:rPr>
+          <w:b/>
+          <w:bCs/>
+          <w:sz w:val="26"/>
+          <w:szCs w:val="26"/>
+        </w:rPr>
+        <w:t xml:space="preserve">a. Insert new record </w:t>
+      </w:r>
+    </w:p>
+    <w:p>
+      <w:pPr>
+        <w:jc w:val="both"/>
+        <w:rPr>
+          <w:b/>
+          <w:bCs/>
+          <w:sz w:val="26"/>
+          <w:szCs w:val="26"/>
+        </w:rPr>
+      </w:pPr>
+      <w:r>
+        <w:rPr>
+          <w:b/>
+          <w:bCs/>
+          <w:sz w:val="26"/>
+          <w:szCs w:val="26"/>
+        </w:rPr>
+        <w:t xml:space="preserve">b. Update Existing Record </w:t>
+      </w:r>
+    </w:p>
+    <w:p>
+      <w:pPr>
+        <w:jc w:val="both"/>
+        <w:rPr>
+          <w:b/>
+          <w:bCs/>
+          <w:sz w:val="26"/>
+          <w:szCs w:val="26"/>
+        </w:rPr>
+      </w:pPr>
+      <w:r>
+        <w:rPr>
+          <w:b/>
+          <w:bCs/>
+          <w:sz w:val="26"/>
+          <w:szCs w:val="26"/>
+        </w:rPr>
+        <w:t>c. Delete Record</w:t>
+      </w:r>
+    </w:p>
+    <w:p>
+      <w:pPr>
+        <w:jc w:val="both"/>
+        <w:rPr>
+          <w:b/>
+          <w:bCs/>
+          <w:sz w:val="26"/>
+          <w:szCs w:val="26"/>
+        </w:rPr>
+      </w:pPr>
+    </w:p>
+    <w:p>
+      <w:pPr>
+        <w:rPr>
+          <w:b/>
+          <w:bCs/>
+          <w:sz w:val="26"/>
+          <w:szCs w:val="26"/>
+        </w:rPr>
+      </w:pPr>
+      <w:r>
+        <w:rPr>
+          <w:b/>
+          <w:bCs/>
+          <w:sz w:val="26"/>
+          <w:szCs w:val="26"/>
+        </w:rPr>
+        <w:br w:type="page"/>
+      </w:r>
+    </w:p>
+    <w:p>
+      <w:pPr>
+        <w:jc w:val="both"/>
+        <w:rPr>
+          <w:b/>
+          <w:bCs/>
+          <w:sz w:val="26"/>
+          <w:szCs w:val="26"/>
+        </w:rPr>
+      </w:pPr>
+    </w:p>
+    <w:p>
+      <w:pPr>
+        <w:jc w:val="center"/>
+        <w:rPr>
+          <w:rFonts w:ascii="Bahnschrift SemiLight SemiConde" w:hAnsi="Bahnschrift SemiLight SemiConde"/>
+          <w:sz w:val="26"/>
+          <w:szCs w:val="26"/>
+          <w:lang w:val="en-IN"/>
+        </w:rPr>
+      </w:pPr>
+      <w:r>
+        <w:rPr>
+          <w:b/>
+          <w:bCs/>
+          <w:i/>
+          <w:iCs/>
+          <w:sz w:val="34"/>
+          <w:szCs w:val="34"/>
+        </w:rPr>
+        <w:t xml:space="preserve">Unit </w:t>
+      </w:r>
+      <w:proofErr w:type="gramStart"/>
+      <w:r>
+        <w:rPr>
+          <w:b/>
+          <w:bCs/>
+          <w:i/>
+          <w:iCs/>
+          <w:sz w:val="34"/>
+          <w:szCs w:val="34"/>
+        </w:rPr>
+        <w:t>7</w:t>
+      </w:r>
+      <w:r>
+        <w:rPr>
+          <w:b/>
+          <w:bCs/>
+          <w:i/>
+          <w:iCs/>
+          <w:sz w:val="34"/>
+          <w:szCs w:val="34"/>
+        </w:rPr>
+        <w:t xml:space="preserve"> :</w:t>
+      </w:r>
+      <w:proofErr w:type="gramEnd"/>
+      <w:r>
+        <w:rPr>
+          <w:b/>
+          <w:bCs/>
+          <w:i/>
+          <w:iCs/>
+          <w:sz w:val="34"/>
+          <w:szCs w:val="34"/>
+        </w:rPr>
+        <w:t xml:space="preserve"> </w:t>
+      </w:r>
+      <w:r>
+        <w:rPr>
+          <w:b/>
+          <w:bCs/>
+          <w:i/>
+          <w:iCs/>
+          <w:sz w:val="34"/>
+          <w:szCs w:val="34"/>
+        </w:rPr>
+        <w:t>Spring MVC – Java Web Framework</w:t>
+      </w:r>
+    </w:p>
+    <w:p>
+      <w:pPr>
+        <w:jc w:val="both"/>
+        <w:rPr>
+          <w:rFonts w:ascii="Bahnschrift SemiLight SemiConde" w:hAnsi="Bahnschrift SemiLight SemiConde"/>
+          <w:sz w:val="26"/>
+          <w:szCs w:val="26"/>
+          <w:lang w:val="en-IN"/>
+        </w:rPr>
+      </w:pPr>
+    </w:p>
+    <w:p>
+      <w:pPr>
+        <w:jc w:val="both"/>
+        <w:rPr>
+          <w:b/>
+          <w:bCs/>
+          <w:sz w:val="26"/>
+          <w:szCs w:val="26"/>
+          <w:lang w:val="en-IN"/>
+        </w:rPr>
+      </w:pPr>
+      <w:r>
+        <w:rPr>
+          <w:b/>
+          <w:bCs/>
+          <w:sz w:val="26"/>
+          <w:szCs w:val="26"/>
+          <w:lang w:val="en-IN"/>
+        </w:rPr>
+        <w:t xml:space="preserve">Practical </w:t>
+      </w:r>
+      <w:r>
+        <w:rPr>
+          <w:b/>
+          <w:bCs/>
+          <w:sz w:val="26"/>
+          <w:szCs w:val="26"/>
+          <w:lang w:val="en-IN"/>
+        </w:rPr>
+        <w:t>7</w:t>
+      </w:r>
+      <w:r>
+        <w:rPr>
+          <w:b/>
+          <w:bCs/>
+          <w:sz w:val="26"/>
+          <w:szCs w:val="26"/>
+          <w:lang w:val="en-IN"/>
+        </w:rPr>
+        <w:t xml:space="preserve">.1 </w:t>
+      </w:r>
+    </w:p>
+    <w:p>
+      <w:pPr>
+        <w:jc w:val="both"/>
+        <w:rPr>
+          <w:b/>
+          <w:bCs/>
+          <w:sz w:val="26"/>
+          <w:szCs w:val="26"/>
+        </w:rPr>
+      </w:pPr>
+      <w:r>
+        <w:rPr>
+          <w:b/>
+          <w:bCs/>
+          <w:sz w:val="26"/>
+          <w:szCs w:val="26"/>
+        </w:rPr>
+        <w:t>Create a MVC Spring Application which demonstrates Dependency Injection using constructor Consider an Employee</w:t>
+      </w:r>
+      <w:r>
+        <w:rPr>
+          <w:b/>
+          <w:bCs/>
+          <w:sz w:val="26"/>
+          <w:szCs w:val="26"/>
+        </w:rPr>
+        <w:t xml:space="preserve"> </w:t>
+      </w:r>
+      <w:r>
+        <w:rPr>
+          <w:b/>
+          <w:bCs/>
+          <w:sz w:val="26"/>
+          <w:szCs w:val="26"/>
+        </w:rPr>
+        <w:t xml:space="preserve">(E-id, </w:t>
+      </w:r>
+      <w:proofErr w:type="spellStart"/>
+      <w:r>
+        <w:rPr>
+          <w:b/>
+          <w:bCs/>
+          <w:sz w:val="26"/>
+          <w:szCs w:val="26"/>
+        </w:rPr>
+        <w:t>E_name</w:t>
+      </w:r>
+      <w:proofErr w:type="spellEnd"/>
+      <w:r>
+        <w:rPr>
+          <w:b/>
+          <w:bCs/>
+          <w:sz w:val="26"/>
+          <w:szCs w:val="26"/>
+        </w:rPr>
+        <w:t>) class. Write all necessary classes/files.</w:t>
+      </w:r>
+    </w:p>
+    <w:p>
+      <w:pPr>
+        <w:jc w:val="both"/>
+        <w:rPr>
+          <w:b/>
+          <w:bCs/>
+          <w:sz w:val="26"/>
+          <w:szCs w:val="26"/>
+        </w:rPr>
+      </w:pPr>
+    </w:p>
+    <w:p>
+      <w:pPr>
+        <w:jc w:val="both"/>
+        <w:rPr>
+          <w:b/>
+          <w:bCs/>
+          <w:sz w:val="26"/>
+          <w:szCs w:val="26"/>
+        </w:rPr>
+      </w:pPr>
+    </w:p>
+    <w:p>
+      <w:pPr>
+        <w:jc w:val="both"/>
+        <w:rPr>
+          <w:b/>
+          <w:bCs/>
+          <w:sz w:val="26"/>
+          <w:szCs w:val="26"/>
+        </w:rPr>
+      </w:pPr>
     </w:p>
     <w:sectPr>
       <w:headerReference w:type="default" r:id="rId21"/>
@@ -25152,7 +27437,7 @@
   <w:style w:type="paragraph" w:default="1" w:styleId="Normal">
     <w:name w:val="Normal"/>
     <w:qFormat/>
-    <w:rsid w:val="00952946"/>
+    <w:rsid w:val="001B3AFA"/>
     <w:rPr>
       <w:rFonts w:ascii="Times New Roman" w:eastAsia="Times New Roman" w:hAnsi="Times New Roman" w:cs="Times New Roman"/>
     </w:rPr>
@@ -25915,10 +28200,12 @@
     <w:rsid w:val="001E350B"/>
     <w:rsid w:val="00323255"/>
     <w:rsid w:val="00337FC6"/>
+    <w:rsid w:val="005C7D59"/>
     <w:rsid w:val="00870AD2"/>
     <w:rsid w:val="008C648B"/>
     <w:rsid w:val="009D5254"/>
     <w:rsid w:val="00A12385"/>
+    <w:rsid w:val="00A8013B"/>
     <w:rsid w:val="00AB13B2"/>
     <w:rsid w:val="00D01BD3"/>
     <w:rsid w:val="00DA5471"/>

</xml_diff>